<commit_message>
included link to online portfolio
</commit_message>
<xml_diff>
--- a/ALab/PriceOfGoldSpec.docx
+++ b/ALab/PriceOfGoldSpec.docx
@@ -452,6 +452,66 @@
         </w:rPr>
         <w:t>sklearn</w:t>
       </w:r>
+    </w:p>
+    <w:p>
+      <w:pPr>
+        <w:pStyle w:val="BodyText"/>
+        <w:bidi w:val="0"/>
+        <w:spacing w:before="12" w:after="0"/>
+        <w:rPr>
+          <w:rFonts w:ascii="Arial" w:hAnsi="Arial"/>
+          <w:color w:val="2A6099"/>
+          <w:sz w:val="40"/>
+          <w:szCs w:val="40"/>
+        </w:rPr>
+      </w:pPr>
+      <w:r>
+        <w:rPr>
+          <w:b w:val="false"/>
+          <w:bCs w:val="false"/>
+          <w:color w:val="auto"/>
+          <w:sz w:val="24"/>
+          <w:szCs w:val="24"/>
+        </w:rPr>
+      </w:r>
+    </w:p>
+    <w:p>
+      <w:pPr>
+        <w:pStyle w:val="BodyText"/>
+        <w:bidi w:val="0"/>
+        <w:spacing w:before="12" w:after="0"/>
+        <w:rPr>
+          <w:rFonts w:ascii="Arial" w:hAnsi="Arial"/>
+          <w:color w:val="2A6099"/>
+          <w:sz w:val="40"/>
+          <w:szCs w:val="40"/>
+        </w:rPr>
+      </w:pPr>
+      <w:r>
+        <w:rPr>
+          <w:rFonts w:ascii="Arial" w:hAnsi="Arial"/>
+          <w:b/>
+          <w:bCs/>
+          <w:color w:val="auto"/>
+          <w:sz w:val="24"/>
+          <w:szCs w:val="24"/>
+        </w:rPr>
+        <w:t xml:space="preserve">Link to Online portfolio: </w:t>
+      </w:r>
+      <w:hyperlink r:id="rId3">
+        <w:r>
+          <w:rPr>
+            <w:rStyle w:val="Hyperlink"/>
+            <w:rFonts w:ascii="Arial" w:hAnsi="Arial"/>
+            <w:b w:val="false"/>
+            <w:bCs w:val="false"/>
+            <w:color w:val="auto"/>
+            <w:sz w:val="24"/>
+            <w:szCs w:val="24"/>
+          </w:rPr>
+          <w:t>https://C00271692.github.io/</w:t>
+        </w:r>
+      </w:hyperlink>
     </w:p>
     <w:p>
       <w:pPr>
@@ -979,6 +1039,13 @@
     <w:qFormat/>
     <w:rPr>
       <w:rFonts w:ascii="OpenSymbol" w:hAnsi="OpenSymbol" w:eastAsia="OpenSymbol" w:cs="OpenSymbol"/>
+    </w:rPr>
+  </w:style>
+  <w:style w:type="character" w:styleId="FollowedHyperlink">
+    <w:name w:val="FollowedHyperlink"/>
+    <w:rPr>
+      <w:color w:val="800000"/>
+      <w:u w:val="single"/>
     </w:rPr>
   </w:style>
   <w:style w:type="paragraph" w:styleId="Heading">

</xml_diff>